<commit_message>
updated uc diagramm, updated uc T0
</commit_message>
<xml_diff>
--- a/_source/_analysis/Use Cases/Usecase_T0_Uebungsthema_auswaehlen.docx
+++ b/_source/_analysis/Use Cases/Usecase_T0_Uebungsthema_auswaehlen.docx
@@ -322,21 +322,27 @@
             </w:pPr>
             <w:r>
               <w:rPr>
-                <w:rFonts w:ascii="Arial" w:hAnsi="Arial" w:cs="Arial"/>
-                <w:bCs/>
-                <w:kern w:val="0"/>
-                <w:szCs w:val="20"/>
-              </w:rPr>
-              <w:t>Dieser</w:t>
+                <w:rFonts w:ascii="Times New Roman" w:hAnsi="Times New Roman" w:cs="Times New Roman"/>
+                <w:sz w:val="21"/>
+                <w:szCs w:val="21"/>
+              </w:rPr>
+              <w:t>Ein</w:t>
             </w:r>
             <w:r>
               <w:rPr>
-                <w:rFonts w:ascii="Arial" w:hAnsi="Arial" w:cs="Arial"/>
-                <w:bCs/>
-                <w:kern w:val="0"/>
-                <w:szCs w:val="20"/>
-              </w:rPr>
-              <w:t xml:space="preserve"> Anwendungsfall stellt eine Plattform zur Verfügung auf der die Übungen Ausgeführt werden.</w:t>
+                <w:rFonts w:ascii="Times New Roman" w:hAnsi="Times New Roman" w:cs="Times New Roman"/>
+                <w:sz w:val="21"/>
+                <w:szCs w:val="21"/>
+              </w:rPr>
+              <w:t xml:space="preserve"> Übungsthema wird ausgewählt, um eine neue Übung zu Beginnen</w:t>
+            </w:r>
+            <w:r>
+              <w:rPr>
+                <w:rFonts w:ascii="Times New Roman" w:hAnsi="Times New Roman" w:cs="Times New Roman"/>
+                <w:sz w:val="21"/>
+                <w:szCs w:val="21"/>
+              </w:rPr>
+              <w:t>.</w:t>
             </w:r>
           </w:p>
         </w:tc>
@@ -428,34 +434,7 @@
                 <w:kern w:val="0"/>
                 <w:szCs w:val="20"/>
               </w:rPr>
-              <w:t xml:space="preserve">Der </w:t>
-            </w:r>
-            <w:r>
-              <w:rPr>
-                <w:rFonts w:ascii="Arial" w:hAnsi="Arial" w:cs="Arial"/>
-                <w:bCs/>
-                <w:kern w:val="0"/>
-                <w:szCs w:val="20"/>
-              </w:rPr>
-              <w:t xml:space="preserve">Benutzer </w:t>
-            </w:r>
-            <w:r>
-              <w:rPr>
-                <w:rFonts w:ascii="Arial" w:hAnsi="Arial" w:cs="Arial"/>
-                <w:bCs/>
-                <w:kern w:val="0"/>
-                <w:szCs w:val="20"/>
-              </w:rPr>
-              <w:t>h</w:t>
-            </w:r>
-            <w:r>
-              <w:rPr>
-                <w:rFonts w:ascii="Arial" w:hAnsi="Arial" w:cs="Arial"/>
-                <w:bCs/>
-                <w:kern w:val="0"/>
-                <w:szCs w:val="20"/>
-              </w:rPr>
-              <w:t>at auf der "Mindmap" ein Thema ausgewählt</w:t>
+              <w:t>Ein Arbeitsheft muss geöffnet sein!</w:t>
             </w:r>
           </w:p>
         </w:tc>
@@ -540,15 +519,6 @@
                 <w:szCs w:val="20"/>
               </w:rPr>
             </w:pPr>
-            <w:r>
-              <w:rPr>
-                <w:rFonts w:ascii="Arial" w:hAnsi="Arial" w:cs="Arial"/>
-                <w:bCs/>
-                <w:kern w:val="0"/>
-                <w:szCs w:val="20"/>
-              </w:rPr>
-              <w:t>Das System startet den Anwendungsfall der dem ausgewählten Thema entspricht und stellt diesen im Bereich der zur Bearbeitung vorgesehenen ist dar.</w:t>
-            </w:r>
           </w:p>
         </w:tc>
       </w:tr>
@@ -688,7 +658,47 @@
                 <w:kern w:val="0"/>
                 <w:szCs w:val="20"/>
               </w:rPr>
-              <w:t>er eine Übung bearbeiten möchte</w:t>
+              <w:t>er eine</w:t>
+            </w:r>
+            <w:r>
+              <w:rPr>
+                <w:rFonts w:ascii="Arial" w:hAnsi="Arial" w:cs="Arial"/>
+                <w:bCs/>
+                <w:color w:val="auto"/>
+                <w:kern w:val="0"/>
+                <w:szCs w:val="20"/>
+              </w:rPr>
+              <w:t xml:space="preserve"> neue</w:t>
+            </w:r>
+            <w:r>
+              <w:rPr>
+                <w:rFonts w:ascii="Arial" w:hAnsi="Arial" w:cs="Arial"/>
+                <w:bCs/>
+                <w:color w:val="auto"/>
+                <w:kern w:val="0"/>
+                <w:szCs w:val="20"/>
+              </w:rPr>
+              <w:t xml:space="preserve"> Übung </w:t>
+            </w:r>
+            <w:r>
+              <w:rPr>
+                <w:rFonts w:ascii="Arial" w:hAnsi="Arial" w:cs="Arial"/>
+                <w:bCs/>
+                <w:color w:val="auto"/>
+                <w:kern w:val="0"/>
+                <w:szCs w:val="20"/>
+              </w:rPr>
+              <w:t>starten</w:t>
+            </w:r>
+            <w:r>
+              <w:rPr>
+                <w:rFonts w:ascii="Arial" w:hAnsi="Arial" w:cs="Arial"/>
+                <w:bCs/>
+                <w:color w:val="auto"/>
+                <w:kern w:val="0"/>
+                <w:szCs w:val="20"/>
+              </w:rPr>
+              <w:t xml:space="preserve"> möchte</w:t>
             </w:r>
             <w:r>
               <w:rPr>
@@ -726,7 +736,269 @@
                 <w:kern w:val="0"/>
                 <w:szCs w:val="20"/>
               </w:rPr>
-              <w:t>Das System fordert den Benutzer dazu auf ein Arbeitsheft anzulegen oder zu laden.</w:t>
+              <w:t>Das System stellt eine Plattform zur Verfügung auf der dem Benutzer</w:t>
+            </w:r>
+          </w:p>
+          <w:p>
+            <w:pPr>
+              <w:widowControl/>
+              <w:ind w:left="360"/>
+              <w:jc w:val="both"/>
+              <w:rPr>
+                <w:rFonts w:ascii="Arial" w:hAnsi="Arial" w:cs="Arial"/>
+                <w:bCs/>
+                <w:color w:val="auto"/>
+                <w:kern w:val="0"/>
+                <w:szCs w:val="20"/>
+              </w:rPr>
+            </w:pPr>
+            <w:r>
+              <w:rPr>
+                <w:rFonts w:ascii="Arial" w:hAnsi="Arial" w:cs="Arial"/>
+                <w:bCs/>
+                <w:color w:val="auto"/>
+                <w:kern w:val="0"/>
+                <w:szCs w:val="20"/>
+              </w:rPr>
+              <w:t xml:space="preserve">- </w:t>
+            </w:r>
+            <w:r>
+              <w:rPr>
+                <w:rFonts w:ascii="Arial" w:hAnsi="Arial" w:cs="Arial"/>
+                <w:bCs/>
+                <w:color w:val="auto"/>
+                <w:kern w:val="0"/>
+                <w:szCs w:val="20"/>
+              </w:rPr>
+              <w:t>der Name des ausgewählten Themas,</w:t>
+            </w:r>
+          </w:p>
+          <w:p>
+            <w:pPr>
+              <w:widowControl/>
+              <w:ind w:left="360"/>
+              <w:jc w:val="both"/>
+              <w:rPr>
+                <w:rFonts w:ascii="Arial" w:hAnsi="Arial" w:cs="Arial"/>
+                <w:bCs/>
+                <w:color w:val="auto"/>
+                <w:kern w:val="0"/>
+                <w:szCs w:val="20"/>
+              </w:rPr>
+            </w:pPr>
+            <w:r>
+              <w:rPr>
+                <w:rFonts w:ascii="Arial" w:hAnsi="Arial" w:cs="Arial"/>
+                <w:bCs/>
+                <w:color w:val="auto"/>
+                <w:kern w:val="0"/>
+                <w:szCs w:val="20"/>
+              </w:rPr>
+              <w:t xml:space="preserve">- </w:t>
+            </w:r>
+            <w:r>
+              <w:rPr>
+                <w:rFonts w:ascii="Arial" w:hAnsi="Arial" w:cs="Arial"/>
+                <w:bCs/>
+                <w:color w:val="auto"/>
+                <w:kern w:val="0"/>
+                <w:szCs w:val="20"/>
+              </w:rPr>
+              <w:t>das Lernziel des ausgewählten Themas,</w:t>
+            </w:r>
+          </w:p>
+          <w:p>
+            <w:pPr>
+              <w:widowControl/>
+              <w:ind w:left="360"/>
+              <w:jc w:val="both"/>
+              <w:rPr>
+                <w:rFonts w:ascii="Arial" w:hAnsi="Arial" w:cs="Arial"/>
+                <w:bCs/>
+                <w:color w:val="auto"/>
+                <w:kern w:val="0"/>
+                <w:szCs w:val="20"/>
+              </w:rPr>
+            </w:pPr>
+            <w:r>
+              <w:rPr>
+                <w:rFonts w:ascii="Arial" w:hAnsi="Arial" w:cs="Arial"/>
+                <w:bCs/>
+                <w:color w:val="auto"/>
+                <w:kern w:val="0"/>
+                <w:szCs w:val="20"/>
+              </w:rPr>
+              <w:t>- Fragen zur Bearbeitung zum ausgewählten Thema,</w:t>
+            </w:r>
+          </w:p>
+          <w:p>
+            <w:pPr>
+              <w:widowControl/>
+              <w:ind w:left="360"/>
+              <w:jc w:val="both"/>
+              <w:rPr>
+                <w:rFonts w:ascii="Arial" w:hAnsi="Arial" w:cs="Arial"/>
+                <w:bCs/>
+                <w:color w:val="auto"/>
+                <w:kern w:val="0"/>
+                <w:szCs w:val="20"/>
+              </w:rPr>
+            </w:pPr>
+            <w:r>
+              <w:rPr>
+                <w:rFonts w:ascii="Arial" w:hAnsi="Arial" w:cs="Arial"/>
+                <w:bCs/>
+                <w:color w:val="auto"/>
+                <w:kern w:val="0"/>
+                <w:szCs w:val="20"/>
+              </w:rPr>
+              <w:t xml:space="preserve">- </w:t>
+            </w:r>
+            <w:r>
+              <w:rPr>
+                <w:rFonts w:ascii="Arial" w:hAnsi="Arial" w:cs="Arial"/>
+                <w:bCs/>
+                <w:color w:val="auto"/>
+                <w:kern w:val="0"/>
+                <w:szCs w:val="20"/>
+              </w:rPr>
+              <w:t>ein Bereich zur Bearbeitung des ausgewählten Themas</w:t>
+            </w:r>
+            <w:r>
+              <w:rPr>
+                <w:rFonts w:ascii="Arial" w:hAnsi="Arial" w:cs="Arial"/>
+                <w:bCs/>
+                <w:color w:val="auto"/>
+                <w:kern w:val="0"/>
+                <w:szCs w:val="20"/>
+              </w:rPr>
+              <w:t>,</w:t>
+            </w:r>
+          </w:p>
+          <w:p>
+            <w:pPr>
+              <w:widowControl/>
+              <w:ind w:left="360"/>
+              <w:jc w:val="both"/>
+              <w:rPr>
+                <w:rFonts w:ascii="Arial" w:hAnsi="Arial" w:cs="Arial"/>
+                <w:bCs/>
+                <w:color w:val="auto"/>
+                <w:kern w:val="0"/>
+                <w:szCs w:val="20"/>
+              </w:rPr>
+            </w:pPr>
+            <w:r>
+              <w:rPr>
+                <w:rFonts w:ascii="Arial" w:hAnsi="Arial" w:cs="Arial"/>
+                <w:bCs/>
+                <w:color w:val="auto"/>
+                <w:kern w:val="0"/>
+                <w:szCs w:val="20"/>
+              </w:rPr>
+              <w:t xml:space="preserve">- ein Bereich zum </w:t>
+            </w:r>
+            <w:r>
+              <w:rPr>
+                <w:rFonts w:ascii="Arial" w:hAnsi="Arial" w:cs="Arial"/>
+                <w:bCs/>
+                <w:color w:val="auto"/>
+                <w:kern w:val="0"/>
+                <w:szCs w:val="20"/>
+              </w:rPr>
+              <w:t>Einfügen</w:t>
+            </w:r>
+            <w:r>
+              <w:rPr>
+                <w:rFonts w:ascii="Arial" w:hAnsi="Arial" w:cs="Arial"/>
+                <w:bCs/>
+                <w:color w:val="auto"/>
+                <w:kern w:val="0"/>
+                <w:szCs w:val="20"/>
+              </w:rPr>
+              <w:t xml:space="preserve"> von Kommentaren/Notizen zur bearbeiteten Übung</w:t>
+            </w:r>
+            <w:r>
+              <w:rPr>
+                <w:rFonts w:ascii="Arial" w:hAnsi="Arial" w:cs="Arial"/>
+                <w:bCs/>
+                <w:color w:val="auto"/>
+                <w:kern w:val="0"/>
+                <w:szCs w:val="20"/>
+              </w:rPr>
+              <w:t>,</w:t>
+            </w:r>
+          </w:p>
+          <w:p>
+            <w:pPr>
+              <w:widowControl/>
+              <w:ind w:left="360"/>
+              <w:jc w:val="both"/>
+              <w:rPr>
+                <w:rFonts w:ascii="Arial" w:hAnsi="Arial" w:cs="Arial"/>
+                <w:bCs/>
+                <w:color w:val="auto"/>
+                <w:kern w:val="0"/>
+                <w:szCs w:val="20"/>
+              </w:rPr>
+            </w:pPr>
+            <w:r>
+              <w:rPr>
+                <w:rFonts w:ascii="Arial" w:hAnsi="Arial" w:cs="Arial"/>
+                <w:bCs/>
+                <w:color w:val="auto"/>
+                <w:kern w:val="0"/>
+                <w:szCs w:val="20"/>
+              </w:rPr>
+              <w:t>- eine Interaktionsmöglichkeit zum signalisieren das gespeichert werden soll,</w:t>
+            </w:r>
+          </w:p>
+          <w:p>
+            <w:pPr>
+              <w:widowControl/>
+              <w:ind w:left="360"/>
+              <w:jc w:val="both"/>
+              <w:rPr>
+                <w:rFonts w:ascii="Arial" w:hAnsi="Arial" w:cs="Arial"/>
+                <w:bCs/>
+                <w:color w:val="auto"/>
+                <w:kern w:val="0"/>
+                <w:szCs w:val="20"/>
+              </w:rPr>
+            </w:pPr>
+            <w:r>
+              <w:rPr>
+                <w:rFonts w:ascii="Arial" w:hAnsi="Arial" w:cs="Arial"/>
+                <w:bCs/>
+                <w:color w:val="auto"/>
+                <w:kern w:val="0"/>
+                <w:szCs w:val="20"/>
+              </w:rPr>
+              <w:t>- eine Interaktionsmöglichkeit zum signalisieren das abgebrochen werden soll,</w:t>
+            </w:r>
+          </w:p>
+          <w:p>
+            <w:pPr>
+              <w:widowControl/>
+              <w:ind w:left="360"/>
+              <w:jc w:val="both"/>
+              <w:rPr>
+                <w:rFonts w:ascii="Arial" w:hAnsi="Arial" w:cs="Arial"/>
+                <w:bCs/>
+                <w:color w:val="auto"/>
+                <w:kern w:val="0"/>
+                <w:szCs w:val="20"/>
+              </w:rPr>
+            </w:pPr>
+            <w:r>
+              <w:rPr>
+                <w:rFonts w:ascii="Arial" w:hAnsi="Arial" w:cs="Arial"/>
+                <w:bCs/>
+                <w:color w:val="auto"/>
+                <w:kern w:val="0"/>
+                <w:szCs w:val="20"/>
+              </w:rPr>
+              <w:t>dargestellt werden.</w:t>
             </w:r>
           </w:p>
           <w:p>
@@ -750,273 +1022,10 @@
               <w:rPr>
                 <w:rFonts w:ascii="Arial" w:hAnsi="Arial" w:cs="Arial"/>
                 <w:bCs/>
-                <w:color w:val="auto"/>
                 <w:kern w:val="0"/>
                 <w:szCs w:val="20"/>
               </w:rPr>
-              <w:t>Das System stellt eine Plattform zur Verfügung auf der dem Benutzer</w:t>
-            </w:r>
-          </w:p>
-          <w:p>
-            <w:pPr>
-              <w:widowControl/>
-              <w:ind w:left="360"/>
-              <w:jc w:val="both"/>
-              <w:rPr>
-                <w:rFonts w:ascii="Arial" w:hAnsi="Arial" w:cs="Arial"/>
-                <w:bCs/>
-                <w:color w:val="auto"/>
-                <w:kern w:val="0"/>
-                <w:szCs w:val="20"/>
-              </w:rPr>
-            </w:pPr>
-            <w:r>
-              <w:rPr>
-                <w:rFonts w:ascii="Arial" w:hAnsi="Arial" w:cs="Arial"/>
-                <w:bCs/>
-                <w:color w:val="auto"/>
-                <w:kern w:val="0"/>
-                <w:szCs w:val="20"/>
-              </w:rPr>
-              <w:t xml:space="preserve">- </w:t>
-            </w:r>
-            <w:r>
-              <w:rPr>
-                <w:rFonts w:ascii="Arial" w:hAnsi="Arial" w:cs="Arial"/>
-                <w:bCs/>
-                <w:color w:val="auto"/>
-                <w:kern w:val="0"/>
-                <w:szCs w:val="20"/>
-              </w:rPr>
-              <w:t>der Name des ausgewählten Themas,</w:t>
-            </w:r>
-          </w:p>
-          <w:p>
-            <w:pPr>
-              <w:widowControl/>
-              <w:ind w:left="360"/>
-              <w:jc w:val="both"/>
-              <w:rPr>
-                <w:rFonts w:ascii="Arial" w:hAnsi="Arial" w:cs="Arial"/>
-                <w:bCs/>
-                <w:color w:val="auto"/>
-                <w:kern w:val="0"/>
-                <w:szCs w:val="20"/>
-              </w:rPr>
-            </w:pPr>
-            <w:r>
-              <w:rPr>
-                <w:rFonts w:ascii="Arial" w:hAnsi="Arial" w:cs="Arial"/>
-                <w:bCs/>
-                <w:color w:val="auto"/>
-                <w:kern w:val="0"/>
-                <w:szCs w:val="20"/>
-              </w:rPr>
-              <w:t xml:space="preserve">- </w:t>
-            </w:r>
-            <w:r>
-              <w:rPr>
-                <w:rFonts w:ascii="Arial" w:hAnsi="Arial" w:cs="Arial"/>
-                <w:bCs/>
-                <w:color w:val="auto"/>
-                <w:kern w:val="0"/>
-                <w:szCs w:val="20"/>
-              </w:rPr>
-              <w:t>das Lernziel des ausgewählten Themas,</w:t>
-            </w:r>
-          </w:p>
-          <w:p>
-            <w:pPr>
-              <w:widowControl/>
-              <w:ind w:left="360"/>
-              <w:jc w:val="both"/>
-              <w:rPr>
-                <w:rFonts w:ascii="Arial" w:hAnsi="Arial" w:cs="Arial"/>
-                <w:bCs/>
-                <w:color w:val="auto"/>
-                <w:kern w:val="0"/>
-                <w:szCs w:val="20"/>
-              </w:rPr>
-            </w:pPr>
-            <w:r>
-              <w:rPr>
-                <w:rFonts w:ascii="Arial" w:hAnsi="Arial" w:cs="Arial"/>
-                <w:bCs/>
-                <w:color w:val="auto"/>
-                <w:kern w:val="0"/>
-                <w:szCs w:val="20"/>
-              </w:rPr>
-              <w:t>- Fragen zur Bearbeitung zum ausgewählten Thema,</w:t>
-            </w:r>
-          </w:p>
-          <w:p>
-            <w:pPr>
-              <w:widowControl/>
-              <w:ind w:left="360"/>
-              <w:jc w:val="both"/>
-              <w:rPr>
-                <w:rFonts w:ascii="Arial" w:hAnsi="Arial" w:cs="Arial"/>
-                <w:bCs/>
-                <w:color w:val="auto"/>
-                <w:kern w:val="0"/>
-                <w:szCs w:val="20"/>
-              </w:rPr>
-            </w:pPr>
-            <w:r>
-              <w:rPr>
-                <w:rFonts w:ascii="Arial" w:hAnsi="Arial" w:cs="Arial"/>
-                <w:bCs/>
-                <w:color w:val="auto"/>
-                <w:kern w:val="0"/>
-                <w:szCs w:val="20"/>
-              </w:rPr>
-              <w:t xml:space="preserve">- </w:t>
-            </w:r>
-            <w:r>
-              <w:rPr>
-                <w:rFonts w:ascii="Arial" w:hAnsi="Arial" w:cs="Arial"/>
-                <w:bCs/>
-                <w:color w:val="auto"/>
-                <w:kern w:val="0"/>
-                <w:szCs w:val="20"/>
-              </w:rPr>
-              <w:t>ein Bereich zur Bearbeitung des ausgewählten Themas</w:t>
-            </w:r>
-            <w:r>
-              <w:rPr>
-                <w:rFonts w:ascii="Arial" w:hAnsi="Arial" w:cs="Arial"/>
-                <w:bCs/>
-                <w:color w:val="auto"/>
-                <w:kern w:val="0"/>
-                <w:szCs w:val="20"/>
-              </w:rPr>
-              <w:t>,</w:t>
-            </w:r>
-          </w:p>
-          <w:p>
-            <w:pPr>
-              <w:widowControl/>
-              <w:ind w:left="360"/>
-              <w:jc w:val="both"/>
-              <w:rPr>
-                <w:rFonts w:ascii="Arial" w:hAnsi="Arial" w:cs="Arial"/>
-                <w:bCs/>
-                <w:color w:val="auto"/>
-                <w:kern w:val="0"/>
-                <w:szCs w:val="20"/>
-              </w:rPr>
-            </w:pPr>
-            <w:r>
-              <w:rPr>
-                <w:rFonts w:ascii="Arial" w:hAnsi="Arial" w:cs="Arial"/>
-                <w:bCs/>
-                <w:color w:val="auto"/>
-                <w:kern w:val="0"/>
-                <w:szCs w:val="20"/>
-              </w:rPr>
-              <w:t xml:space="preserve">- ein Bereich zum </w:t>
-            </w:r>
-            <w:r>
-              <w:rPr>
-                <w:rFonts w:ascii="Arial" w:hAnsi="Arial" w:cs="Arial"/>
-                <w:bCs/>
-                <w:color w:val="auto"/>
-                <w:kern w:val="0"/>
-                <w:szCs w:val="20"/>
-              </w:rPr>
-              <w:t>Einfügen</w:t>
-            </w:r>
-            <w:r>
-              <w:rPr>
-                <w:rFonts w:ascii="Arial" w:hAnsi="Arial" w:cs="Arial"/>
-                <w:bCs/>
-                <w:color w:val="auto"/>
-                <w:kern w:val="0"/>
-                <w:szCs w:val="20"/>
-              </w:rPr>
-              <w:t xml:space="preserve"> von Kommentaren/Notizen zur bearbeiteten Übung</w:t>
-            </w:r>
-            <w:r>
-              <w:rPr>
-                <w:rFonts w:ascii="Arial" w:hAnsi="Arial" w:cs="Arial"/>
-                <w:bCs/>
-                <w:color w:val="auto"/>
-                <w:kern w:val="0"/>
-                <w:szCs w:val="20"/>
-              </w:rPr>
-              <w:t>,</w:t>
-            </w:r>
-          </w:p>
-          <w:p>
-            <w:pPr>
-              <w:widowControl/>
-              <w:ind w:left="360"/>
-              <w:jc w:val="both"/>
-              <w:rPr>
-                <w:rFonts w:ascii="Arial" w:hAnsi="Arial" w:cs="Arial"/>
-                <w:bCs/>
-                <w:color w:val="auto"/>
-                <w:kern w:val="0"/>
-                <w:szCs w:val="20"/>
-              </w:rPr>
-            </w:pPr>
-            <w:r>
-              <w:rPr>
-                <w:rFonts w:ascii="Arial" w:hAnsi="Arial" w:cs="Arial"/>
-                <w:bCs/>
-                <w:color w:val="auto"/>
-                <w:kern w:val="0"/>
-                <w:szCs w:val="20"/>
-              </w:rPr>
-              <w:t>- eine Interaktionsmöglichkeit zum signalisieren das gespeichert werden soll,</w:t>
-            </w:r>
-          </w:p>
-          <w:p>
-            <w:pPr>
-              <w:widowControl/>
-              <w:ind w:left="360"/>
-              <w:jc w:val="both"/>
-              <w:rPr>
-                <w:rFonts w:ascii="Arial" w:hAnsi="Arial" w:cs="Arial"/>
-                <w:bCs/>
-                <w:color w:val="auto"/>
-                <w:kern w:val="0"/>
-                <w:szCs w:val="20"/>
-              </w:rPr>
-            </w:pPr>
-            <w:r>
-              <w:rPr>
-                <w:rFonts w:ascii="Arial" w:hAnsi="Arial" w:cs="Arial"/>
-                <w:bCs/>
-                <w:color w:val="auto"/>
-                <w:kern w:val="0"/>
-                <w:szCs w:val="20"/>
-              </w:rPr>
-              <w:t>- eine Interaktionsmöglichkeit zum signalisieren das abgebrochen werden soll,</w:t>
-            </w:r>
-          </w:p>
-          <w:p>
-            <w:pPr>
-              <w:widowControl/>
-              <w:ind w:left="360"/>
-              <w:jc w:val="both"/>
-              <w:rPr>
-                <w:rFonts w:ascii="Arial" w:hAnsi="Arial" w:cs="Arial"/>
-                <w:bCs/>
-                <w:color w:val="auto"/>
-                <w:kern w:val="0"/>
-                <w:szCs w:val="20"/>
-              </w:rPr>
-            </w:pPr>
-            <w:r>
-              <w:rPr>
-                <w:rFonts w:ascii="Arial" w:hAnsi="Arial" w:cs="Arial"/>
-                <w:bCs/>
-                <w:color w:val="auto"/>
-                <w:kern w:val="0"/>
-                <w:szCs w:val="20"/>
-              </w:rPr>
-              <w:t>dargestellt werden.</w:t>
+              <w:t>Das System startet den Anwendungsfall der dem ausgewählten Thema entspricht und stellt diesen im Bereich der zur Bearbeitung vorgesehenen ist dar.</w:t>
             </w:r>
           </w:p>
           <w:p>
@@ -1112,436 +1121,6 @@
         </w:trPr>
         <w:tc>
           <w:tcPr>
-            <w:tcW w:w="606" w:type="dxa"/>
-            <w:tcBorders>
-              <w:top w:val="single" w:sz="4" w:space="0" w:color="000000"/>
-              <w:left w:val="single" w:sz="4" w:space="0" w:color="000000"/>
-              <w:bottom w:val="single" w:sz="4" w:space="0" w:color="000000"/>
-              <w:right w:val="single" w:sz="4" w:space="0" w:color="000000"/>
-            </w:tcBorders>
-            <w:shd w:val="clear" w:color="auto" w:fill="auto"/>
-            <w:tcMar>
-              <w:top w:w="0" w:type="dxa"/>
-              <w:left w:w="108" w:type="dxa"/>
-              <w:bottom w:w="0" w:type="dxa"/>
-              <w:right w:w="108" w:type="dxa"/>
-            </w:tcMar>
-          </w:tcPr>
-          <w:p>
-            <w:pPr>
-              <w:widowControl/>
-              <w:jc w:val="both"/>
-              <w:rPr>
-                <w:rFonts w:ascii="Arial" w:hAnsi="Arial" w:cs="Arial"/>
-                <w:bCs/>
-                <w:kern w:val="0"/>
-                <w:szCs w:val="20"/>
-              </w:rPr>
-            </w:pPr>
-            <w:r>
-              <w:rPr>
-                <w:rFonts w:ascii="Arial" w:hAnsi="Arial" w:cs="Arial"/>
-                <w:bCs/>
-                <w:kern w:val="0"/>
-                <w:szCs w:val="20"/>
-              </w:rPr>
-              <w:t>2.a</w:t>
-            </w:r>
-          </w:p>
-        </w:tc>
-        <w:tc>
-          <w:tcPr>
-            <w:tcW w:w="8642" w:type="dxa"/>
-            <w:gridSpan w:val="2"/>
-            <w:tcBorders>
-              <w:top w:val="single" w:sz="4" w:space="0" w:color="000000"/>
-              <w:left w:val="single" w:sz="4" w:space="0" w:color="000000"/>
-              <w:bottom w:val="single" w:sz="4" w:space="0" w:color="000000"/>
-              <w:right w:val="single" w:sz="4" w:space="0" w:color="000000"/>
-            </w:tcBorders>
-            <w:shd w:val="clear" w:color="auto" w:fill="auto"/>
-            <w:tcMar>
-              <w:top w:w="0" w:type="dxa"/>
-              <w:left w:w="108" w:type="dxa"/>
-              <w:bottom w:w="0" w:type="dxa"/>
-              <w:right w:w="108" w:type="dxa"/>
-            </w:tcMar>
-          </w:tcPr>
-          <w:p>
-            <w:pPr>
-              <w:widowControl/>
-              <w:jc w:val="both"/>
-              <w:rPr>
-                <w:rFonts w:ascii="Arial" w:hAnsi="Arial" w:cs="Arial"/>
-                <w:bCs/>
-                <w:kern w:val="0"/>
-                <w:szCs w:val="20"/>
-              </w:rPr>
-            </w:pPr>
-            <w:r>
-              <w:rPr>
-                <w:rFonts w:ascii="Arial" w:hAnsi="Arial" w:cs="Arial"/>
-                <w:bCs/>
-                <w:kern w:val="0"/>
-                <w:szCs w:val="20"/>
-              </w:rPr>
-              <w:t>Benutzer signalisiert dass er ein neues Arbeitsheft anlegen möchte.</w:t>
-            </w:r>
-          </w:p>
-        </w:tc>
-      </w:tr>
-      <w:tr>
-        <w:trPr>
-          <w:jc w:val="center"/>
-        </w:trPr>
-        <w:tc>
-          <w:tcPr>
-            <w:tcW w:w="606" w:type="dxa"/>
-            <w:tcBorders>
-              <w:top w:val="single" w:sz="4" w:space="0" w:color="000000"/>
-              <w:left w:val="single" w:sz="4" w:space="0" w:color="000000"/>
-              <w:bottom w:val="single" w:sz="4" w:space="0" w:color="000000"/>
-              <w:right w:val="single" w:sz="4" w:space="0" w:color="000000"/>
-            </w:tcBorders>
-            <w:shd w:val="clear" w:color="000000" w:fill="D9D9D9"/>
-            <w:tcMar>
-              <w:top w:w="0" w:type="dxa"/>
-              <w:left w:w="108" w:type="dxa"/>
-              <w:bottom w:w="0" w:type="dxa"/>
-              <w:right w:w="108" w:type="dxa"/>
-            </w:tcMar>
-          </w:tcPr>
-          <w:p>
-            <w:pPr>
-              <w:widowControl/>
-              <w:spacing w:before="120"/>
-              <w:jc w:val="both"/>
-              <w:rPr>
-                <w:rFonts w:ascii="Arial" w:hAnsi="Arial" w:cs="Arial"/>
-                <w:bCs/>
-                <w:kern w:val="0"/>
-                <w:sz w:val="24"/>
-              </w:rPr>
-            </w:pPr>
-          </w:p>
-        </w:tc>
-        <w:tc>
-          <w:tcPr>
-            <w:tcW w:w="8642" w:type="dxa"/>
-            <w:gridSpan w:val="2"/>
-            <w:tcBorders>
-              <w:top w:val="single" w:sz="4" w:space="0" w:color="000000"/>
-              <w:left w:val="single" w:sz="4" w:space="0" w:color="000000"/>
-              <w:bottom w:val="single" w:sz="4" w:space="0" w:color="000000"/>
-              <w:right w:val="single" w:sz="4" w:space="0" w:color="000000"/>
-            </w:tcBorders>
-            <w:shd w:val="clear" w:color="auto" w:fill="auto"/>
-            <w:tcMar>
-              <w:top w:w="0" w:type="dxa"/>
-              <w:left w:w="108" w:type="dxa"/>
-              <w:bottom w:w="0" w:type="dxa"/>
-              <w:right w:w="108" w:type="dxa"/>
-            </w:tcMar>
-          </w:tcPr>
-          <w:p>
-            <w:pPr>
-              <w:widowControl/>
-              <w:numPr>
-                <w:ilvl w:val="0"/>
-                <w:numId w:val="11"/>
-              </w:numPr>
-              <w:ind w:left="360" w:hanging="360"/>
-              <w:jc w:val="both"/>
-              <w:rPr>
-                <w:rFonts w:ascii="Arial" w:hAnsi="Arial" w:cs="Arial"/>
-                <w:bCs/>
-                <w:color w:val="auto"/>
-                <w:kern w:val="0"/>
-                <w:szCs w:val="20"/>
-              </w:rPr>
-            </w:pPr>
-            <w:r>
-              <w:rPr>
-                <w:rFonts w:ascii="Arial" w:hAnsi="Arial" w:cs="Arial"/>
-                <w:bCs/>
-                <w:color w:val="auto"/>
-                <w:kern w:val="0"/>
-                <w:szCs w:val="20"/>
-              </w:rPr>
-              <w:t>D</w:t>
-            </w:r>
-            <w:r>
-              <w:rPr>
-                <w:rFonts w:ascii="Arial" w:hAnsi="Arial" w:cs="Arial"/>
-                <w:bCs/>
-                <w:color w:val="auto"/>
-                <w:kern w:val="0"/>
-                <w:szCs w:val="20"/>
-              </w:rPr>
-              <w:t xml:space="preserve">er Anwendungsfall </w:t>
-            </w:r>
-            <w:r>
-              <w:rPr>
-                <w:rFonts w:ascii="Arial" w:hAnsi="Arial" w:cs="Arial"/>
-                <w:bCs/>
-                <w:color w:val="auto"/>
-                <w:kern w:val="0"/>
-                <w:szCs w:val="20"/>
-              </w:rPr>
-              <w:t>"Arbeitsheft anlegen" wird abgearbeitet.</w:t>
-            </w:r>
-          </w:p>
-          <w:p>
-            <w:pPr>
-              <w:widowControl/>
-              <w:numPr>
-                <w:ilvl w:val="0"/>
-                <w:numId w:val="11"/>
-              </w:numPr>
-              <w:ind w:left="360" w:hanging="360"/>
-              <w:jc w:val="both"/>
-              <w:rPr>
-                <w:rFonts w:ascii="Arial" w:hAnsi="Arial" w:cs="Arial"/>
-                <w:bCs/>
-                <w:color w:val="auto"/>
-                <w:kern w:val="0"/>
-                <w:szCs w:val="20"/>
-              </w:rPr>
-            </w:pPr>
-            <w:r>
-              <w:rPr>
-                <w:rFonts w:ascii="Arial" w:hAnsi="Arial" w:cs="Arial"/>
-                <w:bCs/>
-                <w:color w:val="auto"/>
-                <w:kern w:val="0"/>
-                <w:szCs w:val="20"/>
-              </w:rPr>
-              <w:t>Weiter mit Schritt 2 im normalen Ablauf.</w:t>
-            </w:r>
-          </w:p>
-        </w:tc>
-      </w:tr>
-      <w:tr>
-        <w:trPr>
-          <w:jc w:val="center"/>
-        </w:trPr>
-        <w:tc>
-          <w:tcPr>
-            <w:tcW w:w="606" w:type="dxa"/>
-            <w:tcBorders>
-              <w:top w:val="single" w:sz="4" w:space="0" w:color="000000"/>
-              <w:left w:val="single" w:sz="4" w:space="0" w:color="000000"/>
-              <w:bottom w:val="single" w:sz="4" w:space="0" w:color="000000"/>
-              <w:right w:val="single" w:sz="4" w:space="0" w:color="000000"/>
-            </w:tcBorders>
-            <w:shd w:val="clear" w:color="auto" w:fill="auto"/>
-            <w:tcMar>
-              <w:top w:w="0" w:type="dxa"/>
-              <w:left w:w="108" w:type="dxa"/>
-              <w:bottom w:w="0" w:type="dxa"/>
-              <w:right w:w="108" w:type="dxa"/>
-            </w:tcMar>
-          </w:tcPr>
-          <w:p>
-            <w:pPr>
-              <w:widowControl/>
-              <w:jc w:val="both"/>
-              <w:rPr>
-                <w:rFonts w:ascii="Arial" w:hAnsi="Arial" w:cs="Arial"/>
-                <w:bCs/>
-                <w:kern w:val="0"/>
-                <w:szCs w:val="20"/>
-              </w:rPr>
-            </w:pPr>
-            <w:r>
-              <w:rPr>
-                <w:rFonts w:ascii="Arial" w:hAnsi="Arial" w:cs="Arial"/>
-                <w:bCs/>
-                <w:kern w:val="0"/>
-                <w:szCs w:val="20"/>
-              </w:rPr>
-              <w:t>2.a</w:t>
-            </w:r>
-          </w:p>
-        </w:tc>
-        <w:tc>
-          <w:tcPr>
-            <w:tcW w:w="8642" w:type="dxa"/>
-            <w:gridSpan w:val="2"/>
-            <w:tcBorders>
-              <w:top w:val="single" w:sz="4" w:space="0" w:color="000000"/>
-              <w:left w:val="single" w:sz="4" w:space="0" w:color="000000"/>
-              <w:bottom w:val="single" w:sz="4" w:space="0" w:color="000000"/>
-              <w:right w:val="single" w:sz="4" w:space="0" w:color="000000"/>
-            </w:tcBorders>
-            <w:shd w:val="clear" w:color="auto" w:fill="auto"/>
-            <w:tcMar>
-              <w:top w:w="0" w:type="dxa"/>
-              <w:left w:w="108" w:type="dxa"/>
-              <w:bottom w:w="0" w:type="dxa"/>
-              <w:right w:w="108" w:type="dxa"/>
-            </w:tcMar>
-          </w:tcPr>
-          <w:p>
-            <w:pPr>
-              <w:widowControl/>
-              <w:jc w:val="both"/>
-              <w:rPr>
-                <w:rFonts w:ascii="Arial" w:hAnsi="Arial" w:cs="Arial"/>
-                <w:bCs/>
-                <w:kern w:val="0"/>
-                <w:szCs w:val="20"/>
-              </w:rPr>
-            </w:pPr>
-            <w:r>
-              <w:rPr>
-                <w:rFonts w:ascii="Arial" w:hAnsi="Arial" w:cs="Arial"/>
-                <w:bCs/>
-                <w:kern w:val="0"/>
-                <w:szCs w:val="20"/>
-              </w:rPr>
-              <w:t>Benutzer signalisiert dass er ein neues Arbeitsheft anlegen möchte.</w:t>
-            </w:r>
-          </w:p>
-        </w:tc>
-      </w:tr>
-      <w:tr>
-        <w:trPr>
-          <w:jc w:val="center"/>
-        </w:trPr>
-        <w:tc>
-          <w:tcPr>
-            <w:tcW w:w="606" w:type="dxa"/>
-            <w:tcBorders>
-              <w:top w:val="single" w:sz="4" w:space="0" w:color="000000"/>
-              <w:left w:val="single" w:sz="4" w:space="0" w:color="000000"/>
-              <w:bottom w:val="single" w:sz="4" w:space="0" w:color="000000"/>
-              <w:right w:val="single" w:sz="4" w:space="0" w:color="000000"/>
-            </w:tcBorders>
-            <w:shd w:val="clear" w:color="000000" w:fill="D9D9D9"/>
-            <w:tcMar>
-              <w:top w:w="0" w:type="dxa"/>
-              <w:left w:w="108" w:type="dxa"/>
-              <w:bottom w:w="0" w:type="dxa"/>
-              <w:right w:w="108" w:type="dxa"/>
-            </w:tcMar>
-          </w:tcPr>
-          <w:p>
-            <w:pPr>
-              <w:widowControl/>
-              <w:spacing w:before="120"/>
-              <w:jc w:val="both"/>
-              <w:rPr>
-                <w:rFonts w:ascii="Arial" w:hAnsi="Arial" w:cs="Arial"/>
-                <w:bCs/>
-                <w:kern w:val="0"/>
-                <w:sz w:val="24"/>
-              </w:rPr>
-            </w:pPr>
-          </w:p>
-        </w:tc>
-        <w:tc>
-          <w:tcPr>
-            <w:tcW w:w="8642" w:type="dxa"/>
-            <w:gridSpan w:val="2"/>
-            <w:tcBorders>
-              <w:top w:val="single" w:sz="4" w:space="0" w:color="000000"/>
-              <w:left w:val="single" w:sz="4" w:space="0" w:color="000000"/>
-              <w:bottom w:val="single" w:sz="4" w:space="0" w:color="000000"/>
-              <w:right w:val="single" w:sz="4" w:space="0" w:color="000000"/>
-            </w:tcBorders>
-            <w:shd w:val="clear" w:color="auto" w:fill="auto"/>
-            <w:tcMar>
-              <w:top w:w="0" w:type="dxa"/>
-              <w:left w:w="108" w:type="dxa"/>
-              <w:bottom w:w="0" w:type="dxa"/>
-              <w:right w:w="108" w:type="dxa"/>
-            </w:tcMar>
-          </w:tcPr>
-          <w:p>
-            <w:pPr>
-              <w:widowControl/>
-              <w:numPr>
-                <w:ilvl w:val="0"/>
-                <w:numId w:val="11"/>
-              </w:numPr>
-              <w:ind w:left="360" w:hanging="360"/>
-              <w:jc w:val="both"/>
-              <w:rPr>
-                <w:rFonts w:ascii="Arial" w:hAnsi="Arial" w:cs="Arial"/>
-                <w:bCs/>
-                <w:color w:val="auto"/>
-                <w:kern w:val="0"/>
-                <w:szCs w:val="20"/>
-              </w:rPr>
-            </w:pPr>
-            <w:r>
-              <w:rPr>
-                <w:rFonts w:ascii="Arial" w:hAnsi="Arial" w:cs="Arial"/>
-                <w:bCs/>
-                <w:color w:val="auto"/>
-                <w:kern w:val="0"/>
-                <w:szCs w:val="20"/>
-              </w:rPr>
-              <w:t>D</w:t>
-            </w:r>
-            <w:r>
-              <w:rPr>
-                <w:rFonts w:ascii="Arial" w:hAnsi="Arial" w:cs="Arial"/>
-                <w:bCs/>
-                <w:color w:val="auto"/>
-                <w:kern w:val="0"/>
-                <w:szCs w:val="20"/>
-              </w:rPr>
-              <w:t xml:space="preserve">er Anwendungsfall </w:t>
-            </w:r>
-            <w:r>
-              <w:rPr>
-                <w:rFonts w:ascii="Arial" w:hAnsi="Arial" w:cs="Arial"/>
-                <w:bCs/>
-                <w:color w:val="auto"/>
-                <w:kern w:val="0"/>
-                <w:szCs w:val="20"/>
-              </w:rPr>
-              <w:t>"Arbeitsheft laden" wird abgearbeitet.</w:t>
-            </w:r>
-          </w:p>
-          <w:p>
-            <w:pPr>
-              <w:widowControl/>
-              <w:numPr>
-                <w:ilvl w:val="0"/>
-                <w:numId w:val="11"/>
-              </w:numPr>
-              <w:ind w:left="360" w:hanging="360"/>
-              <w:jc w:val="both"/>
-              <w:rPr>
-                <w:rFonts w:ascii="Arial" w:hAnsi="Arial" w:cs="Arial"/>
-                <w:bCs/>
-                <w:color w:val="auto"/>
-                <w:kern w:val="0"/>
-                <w:szCs w:val="20"/>
-              </w:rPr>
-            </w:pPr>
-            <w:r>
-              <w:rPr>
-                <w:rFonts w:ascii="Arial" w:hAnsi="Arial" w:cs="Arial"/>
-                <w:bCs/>
-                <w:color w:val="auto"/>
-                <w:kern w:val="0"/>
-                <w:szCs w:val="20"/>
-              </w:rPr>
-              <w:t>Weiter mit Schritt 2 im normalen Ablauf.</w:t>
-            </w:r>
-          </w:p>
-        </w:tc>
-      </w:tr>
-      <w:tr>
-        <w:trPr>
-          <w:jc w:val="center"/>
-        </w:trPr>
-        <w:tc>
-          <w:tcPr>
             <w:tcW w:w="9248" w:type="dxa"/>
             <w:gridSpan w:val="3"/>
             <w:tcBorders>
@@ -1569,6 +1148,8 @@
                 <w:szCs w:val="20"/>
               </w:rPr>
             </w:pPr>
+            <w:bookmarkStart w:id="0" w:name="_GoBack"/>
+            <w:bookmarkEnd w:id="0"/>
           </w:p>
         </w:tc>
       </w:tr>
@@ -1731,50 +1312,6 @@
                 <w:bCs/>
               </w:rPr>
             </w:pPr>
-            <w:r>
-              <w:rPr>
-                <w:b/>
-                <w:bCs/>
-                <w:color w:val="FF0000"/>
-              </w:rPr>
-              <w:t xml:space="preserve">Woher </w:t>
-            </w:r>
-            <w:proofErr w:type="spellStart"/>
-            <w:r>
-              <w:rPr>
-                <w:b/>
-                <w:bCs/>
-                <w:color w:val="FF0000"/>
-              </w:rPr>
-              <w:t>weiss</w:t>
-            </w:r>
-            <w:proofErr w:type="spellEnd"/>
-            <w:r>
-              <w:rPr>
-                <w:b/>
-                <w:bCs/>
-                <w:color w:val="FF0000"/>
-              </w:rPr>
-              <w:t xml:space="preserve"> die "</w:t>
-            </w:r>
-            <w:r>
-              <w:rPr>
-                <w:b/>
-                <w:bCs/>
-                <w:color w:val="FF0000"/>
-              </w:rPr>
-              <w:t>M</w:t>
-            </w:r>
-            <w:bookmarkStart w:id="0" w:name="_GoBack"/>
-            <w:bookmarkEnd w:id="0"/>
-            <w:r>
-              <w:rPr>
-                <w:b/>
-                <w:bCs/>
-                <w:color w:val="FF0000"/>
-              </w:rPr>
-              <w:t>indmap" welche Themen schon bearbeitet wurden??</w:t>
-            </w:r>
           </w:p>
         </w:tc>
       </w:tr>

</xml_diff>